<commit_message>
Version used for bootstrap CI
</commit_message>
<xml_diff>
--- a/ExamplesOfUse.docx
+++ b/ExamplesOfUse.docx
@@ -60,13 +60,76 @@
       </w:pPr>
       <w:r>
         <w:rPr>
-          <w:rStyle w:val="CommentTok"/>
-        </w:rPr>
-        <w:t xml:space="preserve">#remotes::install_github("rbmillar/SELECT")</w:t>
-      </w:r>
-      <w:r>
-        <w:br/>
-      </w:r>
+          <w:rStyle w:val="NormalTok"/>
+        </w:rPr>
+        <w:t xml:space="preserve">remotes</w:t>
+      </w:r>
+      <w:r>
+        <w:rPr>
+          <w:rStyle w:val="SpecialCharTok"/>
+        </w:rPr>
+        <w:t xml:space="preserve">::</w:t>
+      </w:r>
+      <w:r>
+        <w:rPr>
+          <w:rStyle w:val="FunctionTok"/>
+        </w:rPr>
+        <w:t xml:space="preserve">install_github</w:t>
+      </w:r>
+      <w:r>
+        <w:rPr>
+          <w:rStyle w:val="NormalTok"/>
+        </w:rPr>
+        <w:t xml:space="preserve">(</w:t>
+      </w:r>
+      <w:r>
+        <w:rPr>
+          <w:rStyle w:val="StringTok"/>
+        </w:rPr>
+        <w:t xml:space="preserve">"rbmillar/SELECT"</w:t>
+      </w:r>
+      <w:r>
+        <w:rPr>
+          <w:rStyle w:val="NormalTok"/>
+        </w:rPr>
+        <w:t xml:space="preserve">)</w:t>
+      </w:r>
+    </w:p>
+    <w:p>
+      <w:pPr>
+        <w:pStyle w:val="SourceCode"/>
+      </w:pPr>
+      <w:r>
+        <w:rPr>
+          <w:rStyle w:val="VerbatimChar"/>
+        </w:rPr>
+        <w:t xml:space="preserve">## Using GitHub PAT from the git credential store.</w:t>
+      </w:r>
+    </w:p>
+    <w:p>
+      <w:pPr>
+        <w:pStyle w:val="SourceCode"/>
+      </w:pPr>
+      <w:r>
+        <w:rPr>
+          <w:rStyle w:val="VerbatimChar"/>
+        </w:rPr>
+        <w:t xml:space="preserve">## Skipping install of 'SELECT' from a github remote, the SHA1 (19825e60) has not changed since last install.</w:t>
+      </w:r>
+      <w:r>
+        <w:br/>
+      </w:r>
+      <w:r>
+        <w:rPr>
+          <w:rStyle w:val="VerbatimChar"/>
+        </w:rPr>
+        <w:t xml:space="preserve">##   Use `force = TRUE` to force installation</w:t>
+      </w:r>
+    </w:p>
+    <w:p>
+      <w:pPr>
+        <w:pStyle w:val="SourceCode"/>
+      </w:pPr>
       <w:r>
         <w:rPr>
           <w:rStyle w:val="FunctionTok"/>
@@ -585,7 +648,7 @@
       <w:r>
         <w:drawing>
           <wp:inline>
-            <wp:extent cx="4620126" cy="3696101"/>
+            <wp:extent cx="4620126" cy="2772075"/>
             <wp:effectExtent b="0" l="0" r="0" t="0"/>
             <wp:docPr descr="" title="" id="21" name="Picture"/>
             <a:graphic>
@@ -606,7 +669,7 @@
                   <pic:spPr bwMode="auto">
                     <a:xfrm>
                       <a:off x="0" y="0"/>
-                      <a:ext cx="4620126" cy="3696101"/>
+                      <a:ext cx="4620126" cy="2772075"/>
                     </a:xfrm>
                     <a:prstGeom prst="rect">
                       <a:avLst/>
@@ -627,7 +690,7 @@
       <w:r>
         <w:drawing>
           <wp:inline>
-            <wp:extent cx="4620126" cy="3696101"/>
+            <wp:extent cx="4620126" cy="2772075"/>
             <wp:effectExtent b="0" l="0" r="0" t="0"/>
             <wp:docPr descr="" title="" id="24" name="Picture"/>
             <a:graphic>
@@ -648,7 +711,7 @@
                   <pic:spPr bwMode="auto">
                     <a:xfrm>
                       <a:off x="0" y="0"/>
-                      <a:ext cx="4620126" cy="3696101"/>
+                      <a:ext cx="4620126" cy="2772075"/>
                     </a:xfrm>
                     <a:prstGeom prst="rect">
                       <a:avLst/>
@@ -874,7 +937,7 @@
       <w:r>
         <w:drawing>
           <wp:inline>
-            <wp:extent cx="4620126" cy="3696101"/>
+            <wp:extent cx="4620126" cy="2772075"/>
             <wp:effectExtent b="0" l="0" r="0" t="0"/>
             <wp:docPr descr="" title="" id="27" name="Picture"/>
             <a:graphic>
@@ -895,7 +958,7 @@
                   <pic:spPr bwMode="auto">
                     <a:xfrm>
                       <a:off x="0" y="0"/>
-                      <a:ext cx="4620126" cy="3696101"/>
+                      <a:ext cx="4620126" cy="2772075"/>
                     </a:xfrm>
                     <a:prstGeom prst="rect">
                       <a:avLst/>
@@ -1095,7 +1158,7 @@
       <w:r>
         <w:drawing>
           <wp:inline>
-            <wp:extent cx="4620126" cy="3696101"/>
+            <wp:extent cx="4620126" cy="2772075"/>
             <wp:effectExtent b="0" l="0" r="0" t="0"/>
             <wp:docPr descr="" title="" id="30" name="Picture"/>
             <a:graphic>
@@ -1116,7 +1179,7 @@
                   <pic:spPr bwMode="auto">
                     <a:xfrm>
                       <a:off x="0" y="0"/>
-                      <a:ext cx="4620126" cy="3696101"/>
+                      <a:ext cx="4620126" cy="2772075"/>
                     </a:xfrm>
                     <a:prstGeom prst="rect">
                       <a:avLst/>
@@ -1137,7 +1200,7 @@
       <w:r>
         <w:drawing>
           <wp:inline>
-            <wp:extent cx="4620126" cy="3696101"/>
+            <wp:extent cx="4620126" cy="2772075"/>
             <wp:effectExtent b="0" l="0" r="0" t="0"/>
             <wp:docPr descr="" title="" id="33" name="Picture"/>
             <a:graphic>
@@ -1158,7 +1221,7 @@
                   <pic:spPr bwMode="auto">
                     <a:xfrm>
                       <a:off x="0" y="0"/>
-                      <a:ext cx="4620126" cy="3696101"/>
+                      <a:ext cx="4620126" cy="2772075"/>
                     </a:xfrm>
                     <a:prstGeom prst="rect">
                       <a:avLst/>
@@ -1411,7 +1474,7 @@
       <w:r>
         <w:drawing>
           <wp:inline>
-            <wp:extent cx="4620126" cy="3696101"/>
+            <wp:extent cx="4620126" cy="2772075"/>
             <wp:effectExtent b="0" l="0" r="0" t="0"/>
             <wp:docPr descr="" title="" id="36" name="Picture"/>
             <a:graphic>
@@ -1432,7 +1495,7 @@
                   <pic:spPr bwMode="auto">
                     <a:xfrm>
                       <a:off x="0" y="0"/>
-                      <a:ext cx="4620126" cy="3696101"/>
+                      <a:ext cx="4620126" cy="2772075"/>
                     </a:xfrm>
                     <a:prstGeom prst="rect">
                       <a:avLst/>
@@ -2031,7 +2094,7 @@
       <w:r>
         <w:drawing>
           <wp:inline>
-            <wp:extent cx="4620126" cy="3696101"/>
+            <wp:extent cx="4620126" cy="2772075"/>
             <wp:effectExtent b="0" l="0" r="0" t="0"/>
             <wp:docPr descr="" title="" id="40" name="Picture"/>
             <a:graphic>
@@ -2052,7 +2115,7 @@
                   <pic:spPr bwMode="auto">
                     <a:xfrm>
                       <a:off x="0" y="0"/>
-                      <a:ext cx="4620126" cy="3696101"/>
+                      <a:ext cx="4620126" cy="2772075"/>
                     </a:xfrm>
                     <a:prstGeom prst="rect">
                       <a:avLst/>
@@ -2073,7 +2136,7 @@
       <w:r>
         <w:drawing>
           <wp:inline>
-            <wp:extent cx="4620126" cy="3696101"/>
+            <wp:extent cx="4620126" cy="2772075"/>
             <wp:effectExtent b="0" l="0" r="0" t="0"/>
             <wp:docPr descr="" title="" id="43" name="Picture"/>
             <a:graphic>
@@ -2094,7 +2157,7 @@
                   <pic:spPr bwMode="auto">
                     <a:xfrm>
                       <a:off x="0" y="0"/>
-                      <a:ext cx="4620126" cy="3696101"/>
+                      <a:ext cx="4620126" cy="2772075"/>
                     </a:xfrm>
                     <a:prstGeom prst="rect">
                       <a:avLst/>
@@ -2275,7 +2338,7 @@
       <w:r>
         <w:drawing>
           <wp:inline>
-            <wp:extent cx="4620126" cy="3696101"/>
+            <wp:extent cx="4620126" cy="2772075"/>
             <wp:effectExtent b="0" l="0" r="0" t="0"/>
             <wp:docPr descr="" title="" id="46" name="Picture"/>
             <a:graphic>
@@ -2296,7 +2359,7 @@
                   <pic:spPr bwMode="auto">
                     <a:xfrm>
                       <a:off x="0" y="0"/>
-                      <a:ext cx="4620126" cy="3696101"/>
+                      <a:ext cx="4620126" cy="2772075"/>
                     </a:xfrm>
                     <a:prstGeom prst="rect">
                       <a:avLst/>
@@ -2721,7 +2784,7 @@
       <w:r>
         <w:drawing>
           <wp:inline>
-            <wp:extent cx="4620126" cy="3696101"/>
+            <wp:extent cx="4620126" cy="2772075"/>
             <wp:effectExtent b="0" l="0" r="0" t="0"/>
             <wp:docPr descr="" title="" id="50" name="Picture"/>
             <a:graphic>
@@ -2742,7 +2805,7 @@
                   <pic:spPr bwMode="auto">
                     <a:xfrm>
                       <a:off x="0" y="0"/>
-                      <a:ext cx="4620126" cy="3696101"/>
+                      <a:ext cx="4620126" cy="2772075"/>
                     </a:xfrm>
                     <a:prstGeom prst="rect">
                       <a:avLst/>
@@ -2763,7 +2826,7 @@
       <w:r>
         <w:drawing>
           <wp:inline>
-            <wp:extent cx="4620126" cy="3696101"/>
+            <wp:extent cx="4620126" cy="2772075"/>
             <wp:effectExtent b="0" l="0" r="0" t="0"/>
             <wp:docPr descr="" title="" id="53" name="Picture"/>
             <a:graphic>
@@ -2784,7 +2847,7 @@
                   <pic:spPr bwMode="auto">
                     <a:xfrm>
                       <a:off x="0" y="0"/>
-                      <a:ext cx="4620126" cy="3696101"/>
+                      <a:ext cx="4620126" cy="2772075"/>
                     </a:xfrm>
                     <a:prstGeom prst="rect">
                       <a:avLst/>
@@ -2974,7 +3037,7 @@
       <w:r>
         <w:drawing>
           <wp:inline>
-            <wp:extent cx="4620126" cy="3696101"/>
+            <wp:extent cx="4620126" cy="2772075"/>
             <wp:effectExtent b="0" l="0" r="0" t="0"/>
             <wp:docPr descr="" title="" id="56" name="Picture"/>
             <a:graphic>
@@ -2995,7 +3058,7 @@
                   <pic:spPr bwMode="auto">
                     <a:xfrm>
                       <a:off x="0" y="0"/>
-                      <a:ext cx="4620126" cy="3696101"/>
+                      <a:ext cx="4620126" cy="2772075"/>
                     </a:xfrm>
                     <a:prstGeom prst="rect">
                       <a:avLst/>
@@ -4662,7 +4725,7 @@
       <w:r>
         <w:drawing>
           <wp:inline>
-            <wp:extent cx="4620126" cy="3696101"/>
+            <wp:extent cx="4620126" cy="2772075"/>
             <wp:effectExtent b="0" l="0" r="0" t="0"/>
             <wp:docPr descr="" title="" id="60" name="Picture"/>
             <a:graphic>
@@ -4683,7 +4746,7 @@
                   <pic:spPr bwMode="auto">
                     <a:xfrm>
                       <a:off x="0" y="0"/>
-                      <a:ext cx="4620126" cy="3696101"/>
+                      <a:ext cx="4620126" cy="2772075"/>
                     </a:xfrm>
                     <a:prstGeom prst="rect">
                       <a:avLst/>
@@ -5981,7 +6044,7 @@
       <w:r>
         <w:drawing>
           <wp:inline>
-            <wp:extent cx="4620126" cy="3696101"/>
+            <wp:extent cx="4620126" cy="2772075"/>
             <wp:effectExtent b="0" l="0" r="0" t="0"/>
             <wp:docPr descr="" title="" id="63" name="Picture"/>
             <a:graphic>
@@ -6002,7 +6065,7 @@
                   <pic:spPr bwMode="auto">
                     <a:xfrm>
                       <a:off x="0" y="0"/>
-                      <a:ext cx="4620126" cy="3696101"/>
+                      <a:ext cx="4620126" cy="2772075"/>
                     </a:xfrm>
                     <a:prstGeom prst="rect">
                       <a:avLst/>
@@ -6971,7 +7034,7 @@
       <w:r>
         <w:drawing>
           <wp:inline>
-            <wp:extent cx="4620126" cy="3696101"/>
+            <wp:extent cx="4620126" cy="2772075"/>
             <wp:effectExtent b="0" l="0" r="0" t="0"/>
             <wp:docPr descr="" title="" id="66" name="Picture"/>
             <a:graphic>
@@ -6992,7 +7055,7 @@
                   <pic:spPr bwMode="auto">
                     <a:xfrm>
                       <a:off x="0" y="0"/>
-                      <a:ext cx="4620126" cy="3696101"/>
+                      <a:ext cx="4620126" cy="2772075"/>
                     </a:xfrm>
                     <a:prstGeom prst="rect">
                       <a:avLst/>

</xml_diff>